<commit_message>
was missing command example
git-svn-id: https://tor.ern.nps.edu/svn/proj/labtainer/trunk@1444 ed162e55-3153-4343-a18d-e086fa355ed4
</commit_message>
<xml_diff>
--- a/labs/file-deletion/docs/file-deletion.docx
+++ b/labs/file-deletion/docs/file-deletion.docx
@@ -1547,10 +1547,10 @@
         <w:tblStyle w:val="TableGrid"/>
         <w:tblW w:w="9630" w:type="dxa"/>
         <w:jc w:val="left"/>
-        <w:tblInd w:w="558" w:type="dxa"/>
+        <w:tblInd w:w="552" w:type="dxa"/>
         <w:tblCellMar>
           <w:top w:w="0" w:type="dxa"/>
-          <w:left w:w="108" w:type="dxa"/>
+          <w:left w:w="103" w:type="dxa"/>
           <w:bottom w:w="0" w:type="dxa"/>
           <w:right w:w="108" w:type="dxa"/>
         </w:tblCellMar>
@@ -1570,7 +1570,7 @@
             </w:tcBorders>
             <w:shd w:fill="auto" w:val="clear"/>
             <w:tcMar>
-              <w:left w:w="108" w:type="dxa"/>
+              <w:left w:w="103" w:type="dxa"/>
             </w:tcMar>
           </w:tcPr>
           <w:p>
@@ -1618,7 +1618,7 @@
             <w:tcBorders/>
             <w:shd w:fill="auto" w:val="clear"/>
             <w:tcMar>
-              <w:left w:w="108" w:type="dxa"/>
+              <w:left w:w="103" w:type="dxa"/>
             </w:tcMar>
           </w:tcPr>
           <w:p>
@@ -2818,6 +2818,7 @@
         <w:rPr>
           <w:rFonts w:cs="Courier New" w:ascii="Courier New" w:hAnsi="Courier New"/>
         </w:rPr>
+        <w:t>dd if=myfs.img bs=1 skip=39939 count=25 of=rfile2</w:t>
       </w:r>
     </w:p>
     <w:p>
@@ -4351,10 +4352,10 @@
         <w:tblStyle w:val="TableGrid"/>
         <w:tblW w:w="9036" w:type="dxa"/>
         <w:jc w:val="left"/>
-        <w:tblInd w:w="109" w:type="dxa"/>
+        <w:tblInd w:w="108" w:type="dxa"/>
         <w:tblCellMar>
           <w:top w:w="0" w:type="dxa"/>
-          <w:left w:w="108" w:type="dxa"/>
+          <w:left w:w="113" w:type="dxa"/>
           <w:bottom w:w="0" w:type="dxa"/>
           <w:right w:w="108" w:type="dxa"/>
         </w:tblCellMar>
@@ -5218,10 +5219,10 @@
         <w:tblStyle w:val="TableGrid"/>
         <w:tblW w:w="9036" w:type="dxa"/>
         <w:jc w:val="left"/>
-        <w:tblInd w:w="109" w:type="dxa"/>
+        <w:tblInd w:w="108" w:type="dxa"/>
         <w:tblCellMar>
           <w:top w:w="0" w:type="dxa"/>
-          <w:left w:w="108" w:type="dxa"/>
+          <w:left w:w="113" w:type="dxa"/>
           <w:bottom w:w="0" w:type="dxa"/>
           <w:right w:w="108" w:type="dxa"/>
         </w:tblCellMar>
@@ -5354,6 +5355,7 @@
     <w:pPr>
       <w:pStyle w:val="Footer"/>
       <w:tabs>
+        <w:tab w:val="center" w:pos="4320" w:leader="none"/>
         <w:tab w:val="center" w:pos="5040" w:leader="none"/>
         <w:tab w:val="right" w:pos="8640" w:leader="none"/>
       </w:tabs>
@@ -5361,7 +5363,30 @@
     </w:pPr>
     <w:r>
       <w:rPr/>
-      <w:t>Rev: 2017-10-11</w:t>
+      <w:t>Rev: 201</w:t>
+    </w:r>
+    <w:r>
+      <w:rPr/>
+      <w:t>8</w:t>
+    </w:r>
+    <w:r>
+      <w:rPr/>
+      <w:t>-</w:t>
+    </w:r>
+    <w:r>
+      <w:rPr/>
+      <w:t>2</w:t>
+    </w:r>
+    <w:r>
+      <w:rPr/>
+      <w:t>-</w:t>
+    </w:r>
+    <w:r>
+      <w:rPr/>
+      <w:t>9</w:t>
+    </w:r>
+    <w:r>
+      <w:rPr/>
       <w:tab/>
     </w:r>
     <w:r>
@@ -5383,7 +5408,7 @@
       <w:fldChar w:fldCharType="separate"/>
     </w:r>
     <w:r>
-      <w:t>11</w:t>
+      <w:t>3</w:t>
     </w:r>
     <w:r>
       <w:fldChar w:fldCharType="end"/>
@@ -5407,7 +5432,7 @@
       <w:fldChar w:fldCharType="separate"/>
     </w:r>
     <w:r>
-      <w:t>11</w:t>
+      <w:t>9</w:t>
     </w:r>
     <w:r>
       <w:fldChar w:fldCharType="end"/>
@@ -5508,6 +5533,7 @@
       <w:pStyle w:val="Header"/>
       <w:tabs>
         <w:tab w:val="center" w:pos="4320" w:leader="none"/>
+        <w:tab w:val="right" w:pos="8640" w:leader="none"/>
         <w:tab w:val="right" w:pos="9900" w:leader="none"/>
       </w:tabs>
       <w:rPr/>
@@ -6239,7 +6265,7 @@
     </w:pPr>
     <w:rPr>
       <w:rFonts w:ascii="Cambria" w:hAnsi="Cambria" w:eastAsia="ＭＳ 明朝" w:cs="" w:asciiTheme="minorHAnsi" w:cstheme="minorBidi" w:eastAsiaTheme="minorEastAsia" w:hAnsiTheme="minorHAnsi"/>
-      <w:color w:val="auto"/>
+      <w:color w:val="00000A"/>
       <w:sz w:val="24"/>
       <w:szCs w:val="24"/>
       <w:lang w:val="en-US" w:eastAsia="ja-JP" w:bidi="ar-SA"/>
@@ -6693,7 +6719,7 @@
       <w:color w:val="000000"/>
       <w:sz w:val="24"/>
       <w:szCs w:val="24"/>
-      <w:lang w:eastAsia="en-US" w:val="en-US" w:bidi="ar-SA"/>
+      <w:lang w:val="en-US" w:eastAsia="en-US" w:bidi="ar-SA"/>
     </w:rPr>
   </w:style>
   <w:style w:type="paragraph" w:styleId="CM8" w:customStyle="1">
@@ -6852,7 +6878,7 @@
     </w:pPr>
     <w:rPr>
       <w:rFonts w:ascii="Cambria" w:hAnsi="Cambria" w:eastAsia="ＭＳ 明朝" w:cs="" w:asciiTheme="minorHAnsi" w:cstheme="minorBidi" w:eastAsiaTheme="minorEastAsia" w:hAnsiTheme="minorHAnsi"/>
-      <w:color w:val="auto"/>
+      <w:color w:val="00000A"/>
       <w:sz w:val="24"/>
       <w:szCs w:val="24"/>
       <w:lang w:val="en-US" w:eastAsia="ja-JP" w:bidi="ar-SA"/>

</xml_diff>

<commit_message>
maybe do not put solution in the lab manual?
git-svn-id: https://tor.ern.nps.edu/svn/proj/labtainer/trunk@1902 ed162e55-3153-4343-a18d-e086fa355ed4
</commit_message>
<xml_diff>
--- a/labs/file-deletion/docs/file-deletion.docx
+++ b/labs/file-deletion/docs/file-deletion.docx
@@ -284,11 +284,7 @@
       </w:pPr>
       <w:r>
         <w:rPr/>
-        <w:t>Boot your Linux system or VM.  If necessary, log in and then open a terminal window and cd to the labtainer/labtainer-student directory.  The pre-packaged Labtainer VM will start with such a terminal open for you.   Then start the lab</w:t>
-      </w:r>
-      <w:r>
-        <w:rPr/>
-        <w:t>:</w:t>
+        <w:t>Boot your Linux system or VM.  If necessary, log in and then open a terminal window and cd to the labtainer/labtainer-student directory.  The pre-packaged Labtainer VM will start with such a terminal open for you.   Then start the lab:</w:t>
       </w:r>
     </w:p>
     <w:p>
@@ -1544,10 +1540,10 @@
         <w:tblStyle w:val="TableGrid"/>
         <w:tblW w:w="9630" w:type="dxa"/>
         <w:jc w:val="left"/>
-        <w:tblInd w:w="542" w:type="dxa"/>
+        <w:tblInd w:w="537" w:type="dxa"/>
         <w:tblCellMar>
           <w:top w:w="0" w:type="dxa"/>
-          <w:left w:w="93" w:type="dxa"/>
+          <w:left w:w="88" w:type="dxa"/>
           <w:bottom w:w="0" w:type="dxa"/>
           <w:right w:w="108" w:type="dxa"/>
         </w:tblCellMar>
@@ -1567,7 +1563,7 @@
             </w:tcBorders>
             <w:shd w:fill="auto" w:val="clear"/>
             <w:tcMar>
-              <w:left w:w="93" w:type="dxa"/>
+              <w:left w:w="88" w:type="dxa"/>
             </w:tcMar>
           </w:tcPr>
           <w:p>
@@ -1615,7 +1611,7 @@
             <w:tcBorders/>
             <w:shd w:fill="auto" w:val="clear"/>
             <w:tcMar>
-              <w:left w:w="93" w:type="dxa"/>
+              <w:left w:w="88" w:type="dxa"/>
             </w:tcMar>
           </w:tcPr>
           <w:p>
@@ -2807,15 +2803,37 @@
     <w:p>
       <w:pPr>
         <w:pStyle w:val="ListParagraph"/>
-        <w:rPr>
-          <w:rFonts w:ascii="Courier New" w:hAnsi="Courier New" w:cs="Courier New"/>
-        </w:rPr>
+        <w:rPr/>
       </w:pPr>
       <w:r>
         <w:rPr>
           <w:rFonts w:cs="Courier New" w:ascii="Courier New" w:hAnsi="Courier New"/>
         </w:rPr>
-        <w:t>dd if=myfs.img bs=1 skip=39939 count=25 of=rfile2</w:t>
+        <w:t>dd if=myfs.img bs=1 skip=</w:t>
+      </w:r>
+      <w:r>
+        <w:rPr>
+          <w:rFonts w:cs="Courier New" w:ascii="Courier New" w:hAnsi="Courier New"/>
+        </w:rPr>
+        <w:t>SKIPNUMBER</w:t>
+      </w:r>
+      <w:r>
+        <w:rPr>
+          <w:rFonts w:cs="Courier New" w:ascii="Courier New" w:hAnsi="Courier New"/>
+        </w:rPr>
+        <w:t xml:space="preserve"> count=</w:t>
+      </w:r>
+      <w:r>
+        <w:rPr>
+          <w:rFonts w:cs="Courier New" w:ascii="Courier New" w:hAnsi="Courier New"/>
+        </w:rPr>
+        <w:t>FILESIZE</w:t>
+      </w:r>
+      <w:r>
+        <w:rPr>
+          <w:rFonts w:cs="Courier New" w:ascii="Courier New" w:hAnsi="Courier New"/>
+        </w:rPr>
+        <w:t xml:space="preserve"> of=rfile2</w:t>
       </w:r>
     </w:p>
     <w:p>
@@ -4349,7 +4367,7 @@
         <w:tblInd w:w="108" w:type="dxa"/>
         <w:tblCellMar>
           <w:top w:w="0" w:type="dxa"/>
-          <w:left w:w="123" w:type="dxa"/>
+          <w:left w:w="128" w:type="dxa"/>
           <w:bottom w:w="0" w:type="dxa"/>
           <w:right w:w="108" w:type="dxa"/>
         </w:tblCellMar>
@@ -5216,7 +5234,7 @@
         <w:tblInd w:w="108" w:type="dxa"/>
         <w:tblCellMar>
           <w:top w:w="0" w:type="dxa"/>
-          <w:left w:w="123" w:type="dxa"/>
+          <w:left w:w="128" w:type="dxa"/>
           <w:bottom w:w="0" w:type="dxa"/>
           <w:right w:w="108" w:type="dxa"/>
         </w:tblCellMar>

</xml_diff>

<commit_message>
note lab must be restarted if vm is rebooted
</commit_message>
<xml_diff>
--- a/labs/file-deletion/docs/file-deletion.docx
+++ b/labs/file-deletion/docs/file-deletion.docx
@@ -72,6 +72,7 @@
       <w:r>
         <w:rPr>
           <w:rStyle w:val="FootnoteAnchor"/>
+          <w:rStyle w:val="FootnoteAnchor"/>
         </w:rPr>
         <w:footnoteReference w:id="2"/>
       </w:r>
@@ -216,38 +217,60 @@
     <w:p>
       <w:pPr>
         <w:pStyle w:val="Normal"/>
+        <w:rPr/>
+      </w:pPr>
+      <w:r>
+        <w:rPr>
+          <w:rFonts w:cs="Times New Roman"/>
+          <w:color w:val="000000"/>
+        </w:rPr>
+        <w:t xml:space="preserve">As an aside, the phrase “mounting a disk” is a leftover from older computing days when large things called </w:t>
+      </w:r>
+      <w:r>
+        <w:rPr>
+          <w:rFonts w:cs="Times New Roman"/>
+          <w:i/>
+          <w:color w:val="000000"/>
+        </w:rPr>
+        <w:t>disk packs</w:t>
+      </w:r>
+      <w:r>
+        <w:rPr>
+          <w:rFonts w:cs="Times New Roman"/>
+          <w:color w:val="000000"/>
+        </w:rPr>
+        <w:t xml:space="preserve"> had to be physically mounted in place. Today, the term “mounting a disk” usually means making the contents of a connected disk available to users as a file system.</w:t>
+      </w:r>
+    </w:p>
+    <w:p>
+      <w:pPr>
+        <w:pStyle w:val="Normal"/>
         <w:rPr>
           <w:rFonts w:ascii="Cambria" w:hAnsi="Cambria" w:cs="Times New Roman"/>
           <w:color w:val="000000"/>
         </w:rPr>
       </w:pPr>
       <w:r>
-        <w:rPr>
-          <w:rFonts w:cs="Times New Roman"/>
-          <w:color w:val="000000"/>
-        </w:rPr>
-        <w:t xml:space="preserve">As an aside, the phrase “mounting a disk” is a leftover from older computing days when large things called </w:t>
-      </w:r>
-      <w:r>
-        <w:rPr>
-          <w:rFonts w:cs="Times New Roman"/>
-          <w:i/>
-          <w:color w:val="000000"/>
-        </w:rPr>
-        <w:t>disk packs</w:t>
-      </w:r>
-      <w:r>
-        <w:rPr>
-          <w:rFonts w:cs="Times New Roman"/>
-          <w:color w:val="000000"/>
-        </w:rPr>
-        <w:t xml:space="preserve"> had to be physically mounted in place. Today, the term “mounting a disk” usually means making the contents of a connected disk available to users as a file system.</w:t>
-      </w:r>
-    </w:p>
-    <w:p>
-      <w:pPr>
-        <w:pStyle w:val="Normal"/>
-        <w:keepNext/>
+        <w:rPr/>
+      </w:r>
+    </w:p>
+    <w:p>
+      <w:pPr>
+        <w:pStyle w:val="Normal"/>
+        <w:rPr/>
+      </w:pPr>
+      <w:r>
+        <w:rPr>
+          <w:rFonts w:cs="Times New Roman"/>
+          <w:color w:val="000000"/>
+        </w:rPr>
+        <w:t>NOTE:  Due to the manner in which this lab creates the disk image that you will mount, this lab must be completed without rebooting the virtual machine.  Pausing machine is fine, but if it reboots, you will have to restart the lab with the “-r” option to get a fresh instance of the lab.</w:t>
+      </w:r>
+    </w:p>
+    <w:p>
+      <w:pPr>
+        <w:pStyle w:val="Normal"/>
+        <w:keepNext w:val="true"/>
         <w:keepLines/>
         <w:numPr>
           <w:ilvl w:val="0"/>
@@ -995,6 +1018,7 @@
       <w:r>
         <w:rPr>
           <w:rStyle w:val="FootnoteAnchor"/>
+          <w:rStyle w:val="FootnoteAnchor"/>
         </w:rPr>
         <w:footnoteReference w:id="3"/>
       </w:r>
@@ -1540,14 +1564,14 @@
         <w:tblStyle w:val="TableGrid"/>
         <w:tblW w:w="9630" w:type="dxa"/>
         <w:jc w:val="left"/>
-        <w:tblInd w:w="537" w:type="dxa"/>
+        <w:tblInd w:w="532" w:type="dxa"/>
         <w:tblCellMar>
           <w:top w:w="0" w:type="dxa"/>
-          <w:left w:w="88" w:type="dxa"/>
+          <w:left w:w="83" w:type="dxa"/>
           <w:bottom w:w="0" w:type="dxa"/>
           <w:right w:w="108" w:type="dxa"/>
         </w:tblCellMar>
-        <w:tblLook w:val="04a0" w:noVBand="1" w:noHBand="0" w:lastColumn="0" w:firstColumn="1" w:lastRow="0" w:firstRow="1"/>
+        <w:tblLook w:noVBand="1" w:val="04a0" w:noHBand="0" w:lastColumn="0" w:firstColumn="1" w:lastRow="0" w:firstRow="1"/>
       </w:tblPr>
       <w:tblGrid>
         <w:gridCol w:w="9630"/>
@@ -1562,9 +1586,6 @@
               <w:insideH w:val="double" w:sz="4" w:space="0" w:color="00000A"/>
             </w:tcBorders>
             <w:shd w:fill="auto" w:val="clear"/>
-            <w:tcMar>
-              <w:left w:w="88" w:type="dxa"/>
-            </w:tcMar>
           </w:tcPr>
           <w:p>
             <w:pPr>
@@ -1610,9 +1631,6 @@
             <w:tcW w:w="9630" w:type="dxa"/>
             <w:tcBorders/>
             <w:shd w:fill="auto" w:val="clear"/>
-            <w:tcMar>
-              <w:left w:w="88" w:type="dxa"/>
-            </w:tcMar>
           </w:tcPr>
           <w:p>
             <w:pPr>
@@ -2809,31 +2827,7 @@
         <w:rPr>
           <w:rFonts w:cs="Courier New" w:ascii="Courier New" w:hAnsi="Courier New"/>
         </w:rPr>
-        <w:t>dd if=myfs.img bs=1 skip=</w:t>
-      </w:r>
-      <w:r>
-        <w:rPr>
-          <w:rFonts w:cs="Courier New" w:ascii="Courier New" w:hAnsi="Courier New"/>
-        </w:rPr>
-        <w:t>SKIPNUMBER</w:t>
-      </w:r>
-      <w:r>
-        <w:rPr>
-          <w:rFonts w:cs="Courier New" w:ascii="Courier New" w:hAnsi="Courier New"/>
-        </w:rPr>
-        <w:t xml:space="preserve"> count=</w:t>
-      </w:r>
-      <w:r>
-        <w:rPr>
-          <w:rFonts w:cs="Courier New" w:ascii="Courier New" w:hAnsi="Courier New"/>
-        </w:rPr>
-        <w:t>FILESIZE</w:t>
-      </w:r>
-      <w:r>
-        <w:rPr>
-          <w:rFonts w:cs="Courier New" w:ascii="Courier New" w:hAnsi="Courier New"/>
-        </w:rPr>
-        <w:t xml:space="preserve"> of=rfile2</w:t>
+        <w:t>dd if=myfs.img bs=1 skip=SKIPNUMBER count=FILESIZE of=rfile2</w:t>
       </w:r>
     </w:p>
     <w:p>
@@ -4367,11 +4361,11 @@
         <w:tblInd w:w="108" w:type="dxa"/>
         <w:tblCellMar>
           <w:top w:w="0" w:type="dxa"/>
-          <w:left w:w="128" w:type="dxa"/>
+          <w:left w:w="133" w:type="dxa"/>
           <w:bottom w:w="0" w:type="dxa"/>
           <w:right w:w="108" w:type="dxa"/>
         </w:tblCellMar>
-        <w:tblLook w:val="04a0" w:noVBand="1" w:noHBand="0" w:lastColumn="0" w:firstColumn="1" w:lastRow="0" w:firstRow="1"/>
+        <w:tblLook w:noVBand="1" w:val="04a0" w:noHBand="0" w:lastColumn="0" w:firstColumn="1" w:lastRow="0" w:firstRow="1"/>
       </w:tblPr>
       <w:tblGrid>
         <w:gridCol w:w="1225"/>
@@ -5234,11 +5228,11 @@
         <w:tblInd w:w="108" w:type="dxa"/>
         <w:tblCellMar>
           <w:top w:w="0" w:type="dxa"/>
-          <w:left w:w="128" w:type="dxa"/>
+          <w:left w:w="133" w:type="dxa"/>
           <w:bottom w:w="0" w:type="dxa"/>
           <w:right w:w="108" w:type="dxa"/>
         </w:tblCellMar>
-        <w:tblLook w:val="04a0" w:noVBand="1" w:noHBand="0" w:lastColumn="0" w:firstColumn="1" w:lastRow="0" w:firstRow="1"/>
+        <w:tblLook w:noVBand="1" w:val="04a0" w:noHBand="0" w:lastColumn="0" w:firstColumn="1" w:lastRow="0" w:firstRow="1"/>
       </w:tblPr>
       <w:tblGrid>
         <w:gridCol w:w="1225"/>
@@ -5355,7 +5349,7 @@
       <w:pgNumType w:fmt="decimal"/>
       <w:formProt w:val="false"/>
       <w:textDirection w:val="lrTb"/>
-      <w:docGrid w:type="default" w:linePitch="240" w:charSpace="4294961151"/>
+      <w:docGrid w:type="default" w:linePitch="240" w:charSpace="0"/>
     </w:sectPr>
   </w:body>
 </w:document>
@@ -5385,21 +5379,23 @@
       <w:t xml:space="preserve">Page </w:t>
     </w:r>
     <w:r>
-      <w:rPr>
-        <w:rFonts w:cs="Times New Roman" w:ascii="Times New Roman" w:hAnsi="Times New Roman"/>
-      </w:rPr>
+      <w:rPr/>
       <w:fldChar w:fldCharType="begin"/>
     </w:r>
     <w:r>
+      <w:rPr/>
       <w:instrText> PAGE </w:instrText>
     </w:r>
     <w:r>
+      <w:rPr/>
       <w:fldChar w:fldCharType="separate"/>
     </w:r>
     <w:r>
+      <w:rPr/>
       <w:t>9</w:t>
     </w:r>
     <w:r>
+      <w:rPr/>
       <w:fldChar w:fldCharType="end"/>
     </w:r>
     <w:r>
@@ -5409,21 +5405,23 @@
       <w:t xml:space="preserve"> of </w:t>
     </w:r>
     <w:r>
-      <w:rPr>
-        <w:rFonts w:cs="Times New Roman" w:ascii="Times New Roman" w:hAnsi="Times New Roman"/>
-      </w:rPr>
+      <w:rPr/>
       <w:fldChar w:fldCharType="begin"/>
     </w:r>
     <w:r>
+      <w:rPr/>
       <w:instrText> NUMPAGES </w:instrText>
     </w:r>
     <w:r>
+      <w:rPr/>
       <w:fldChar w:fldCharType="separate"/>
     </w:r>
     <w:r>
+      <w:rPr/>
       <w:t>9</w:t>
     </w:r>
     <w:r>
+      <w:rPr/>
       <w:fldChar w:fldCharType="end"/>
     </w:r>
   </w:p>
@@ -5449,23 +5447,30 @@
   <w:footnote w:id="2">
     <w:p>
       <w:pPr>
-        <w:pStyle w:val="Footnotetext"/>
-        <w:rPr/>
-      </w:pPr>
-      <w:r>
-        <w:rPr>
-          <w:rStyle w:val="Footnotereference"/>
+        <w:pStyle w:val="Footnote"/>
+        <w:rPr/>
+      </w:pPr>
+      <w:r>
+        <w:rPr>
+          <w:rStyle w:val="FootnoteCharacters"/>
         </w:rPr>
         <w:footnoteRef/>
+      </w:r>
+      <w:r>
+        <w:rPr>
+          <w:rStyle w:val="FootnoteCharacters"/>
+        </w:rPr>
         <w:tab/>
       </w:r>
       <w:r>
-        <w:rPr/>
-        <w:t xml:space="preserve"> </w:t>
-      </w:r>
-      <w:r>
-        <w:rPr/>
-        <w:t xml:space="preserve">NT stands for </w:t>
+        <w:rPr>
+          <w:rStyle w:val="FootnoteCharacters"/>
+        </w:rPr>
+        <w:tab/>
+      </w:r>
+      <w:r>
+        <w:rPr/>
+        <w:t xml:space="preserve"> NT stands for </w:t>
       </w:r>
       <w:r>
         <w:rPr>
@@ -5482,23 +5487,30 @@
   <w:footnote w:id="3">
     <w:p>
       <w:pPr>
-        <w:pStyle w:val="Footnotetext"/>
-        <w:rPr/>
-      </w:pPr>
-      <w:r>
-        <w:rPr>
-          <w:rStyle w:val="Footnotereference"/>
+        <w:pStyle w:val="Footnote"/>
+        <w:rPr/>
+      </w:pPr>
+      <w:r>
+        <w:rPr>
+          <w:rStyle w:val="FootnoteCharacters"/>
         </w:rPr>
         <w:footnoteRef/>
+      </w:r>
+      <w:r>
+        <w:rPr>
+          <w:rStyle w:val="FootnoteCharacters"/>
+        </w:rPr>
         <w:tab/>
       </w:r>
       <w:r>
-        <w:rPr/>
-        <w:t xml:space="preserve"> </w:t>
-      </w:r>
-      <w:r>
-        <w:rPr/>
-        <w:t xml:space="preserve">Note that the </w:t>
+        <w:rPr>
+          <w:rStyle w:val="FootnoteCharacters"/>
+        </w:rPr>
+        <w:tab/>
+      </w:r>
+      <w:r>
+        <w:rPr/>
+        <w:t xml:space="preserve"> Note that the </w:t>
       </w:r>
       <w:r>
         <w:rPr>
@@ -5960,10 +5972,7 @@
       <w:lvlText w:val=""/>
       <w:lvlJc w:val="left"/>
       <w:pPr>
-        <w:tabs>
-          <w:tab w:val="num" w:pos="432"/>
-        </w:tabs>
-        <w:ind w:left="432" w:hanging="432"/>
+        <w:ind w:left="0" w:hanging="0"/>
       </w:pPr>
     </w:lvl>
     <w:lvl w:ilvl="1">
@@ -5973,10 +5982,7 @@
       <w:lvlText w:val=""/>
       <w:lvlJc w:val="left"/>
       <w:pPr>
-        <w:tabs>
-          <w:tab w:val="num" w:pos="576"/>
-        </w:tabs>
-        <w:ind w:left="576" w:hanging="576"/>
+        <w:ind w:left="0" w:hanging="0"/>
       </w:pPr>
     </w:lvl>
     <w:lvl w:ilvl="2">
@@ -5986,10 +5992,7 @@
       <w:lvlText w:val=""/>
       <w:lvlJc w:val="left"/>
       <w:pPr>
-        <w:tabs>
-          <w:tab w:val="num" w:pos="720"/>
-        </w:tabs>
-        <w:ind w:left="720" w:hanging="720"/>
+        <w:ind w:left="0" w:hanging="0"/>
       </w:pPr>
     </w:lvl>
     <w:lvl w:ilvl="3">
@@ -5999,10 +6002,7 @@
       <w:lvlText w:val=""/>
       <w:lvlJc w:val="left"/>
       <w:pPr>
-        <w:tabs>
-          <w:tab w:val="num" w:pos="864"/>
-        </w:tabs>
-        <w:ind w:left="864" w:hanging="864"/>
+        <w:ind w:left="0" w:hanging="0"/>
       </w:pPr>
     </w:lvl>
     <w:lvl w:ilvl="4">
@@ -6012,10 +6012,7 @@
       <w:lvlText w:val=""/>
       <w:lvlJc w:val="left"/>
       <w:pPr>
-        <w:tabs>
-          <w:tab w:val="num" w:pos="1008"/>
-        </w:tabs>
-        <w:ind w:left="1008" w:hanging="1008"/>
+        <w:ind w:left="0" w:hanging="0"/>
       </w:pPr>
     </w:lvl>
     <w:lvl w:ilvl="5">
@@ -6025,10 +6022,7 @@
       <w:lvlText w:val=""/>
       <w:lvlJc w:val="left"/>
       <w:pPr>
-        <w:tabs>
-          <w:tab w:val="num" w:pos="1152"/>
-        </w:tabs>
-        <w:ind w:left="1152" w:hanging="1152"/>
+        <w:ind w:left="0" w:hanging="0"/>
       </w:pPr>
     </w:lvl>
     <w:lvl w:ilvl="6">
@@ -6038,10 +6032,7 @@
       <w:lvlText w:val=""/>
       <w:lvlJc w:val="left"/>
       <w:pPr>
-        <w:tabs>
-          <w:tab w:val="num" w:pos="1296"/>
-        </w:tabs>
-        <w:ind w:left="1296" w:hanging="1296"/>
+        <w:ind w:left="0" w:hanging="0"/>
       </w:pPr>
     </w:lvl>
     <w:lvl w:ilvl="7">
@@ -6051,10 +6042,7 @@
       <w:lvlText w:val=""/>
       <w:lvlJc w:val="left"/>
       <w:pPr>
-        <w:tabs>
-          <w:tab w:val="num" w:pos="1440"/>
-        </w:tabs>
-        <w:ind w:left="1440" w:hanging="1440"/>
+        <w:ind w:left="0" w:hanging="0"/>
       </w:pPr>
     </w:lvl>
     <w:lvl w:ilvl="8">
@@ -6064,10 +6052,7 @@
       <w:lvlText w:val=""/>
       <w:lvlJc w:val="left"/>
       <w:pPr>
-        <w:tabs>
-          <w:tab w:val="num" w:pos="1584"/>
-        </w:tabs>
-        <w:ind w:left="1584" w:hanging="1584"/>
+        <w:ind w:left="0" w:hanging="0"/>
       </w:pPr>
     </w:lvl>
   </w:abstractNum>
@@ -6255,6 +6240,7 @@
     <w:rPr>
       <w:rFonts w:ascii="Cambria" w:hAnsi="Cambria" w:eastAsia="ＭＳ 明朝" w:cs="" w:asciiTheme="minorHAnsi" w:cstheme="minorBidi" w:eastAsiaTheme="minorEastAsia" w:hAnsiTheme="minorHAnsi"/>
       <w:color w:val="00000A"/>
+      <w:kern w:val="0"/>
       <w:sz w:val="24"/>
       <w:szCs w:val="24"/>
       <w:lang w:val="en-US" w:eastAsia="ja-JP" w:bidi="ar-SA"/>
@@ -6269,7 +6255,7 @@
     <w:qFormat/>
     <w:rsid w:val="001569c4"/>
     <w:pPr>
-      <w:keepNext/>
+      <w:keepNext w:val="true"/>
       <w:keepLines/>
       <w:spacing w:before="480" w:after="0"/>
       <w:outlineLvl w:val="0"/>
@@ -6293,7 +6279,7 @@
     <w:qFormat/>
     <w:rsid w:val="00f37ec3"/>
     <w:pPr>
-      <w:keepNext/>
+      <w:keepNext w:val="true"/>
       <w:keepLines/>
       <w:spacing w:before="200" w:after="0"/>
       <w:outlineLvl w:val="1"/>
@@ -6422,13 +6408,13 @@
       <w:szCs w:val="24"/>
     </w:rPr>
   </w:style>
-  <w:style w:type="character" w:styleId="Footnotereference">
-    <w:name w:val="footnote reference"/>
-    <w:basedOn w:val="DefaultParagraphFont"/>
-    <w:uiPriority w:val="99"/>
-    <w:unhideWhenUsed/>
+  <w:style w:type="character" w:styleId="FootnoteCharacters">
+    <w:name w:val="Footnote Characters"/>
     <w:qFormat/>
-    <w:rsid w:val="008a5588"/>
+    <w:rPr/>
+  </w:style>
+  <w:style w:type="character" w:styleId="FootnoteAnchor">
+    <w:name w:val="Footnote Anchor"/>
     <w:rPr>
       <w:vertAlign w:val="superscript"/>
     </w:rPr>
@@ -6545,17 +6531,6 @@
       <w:rFonts w:eastAsia="ＭＳ 明朝" w:cs=""/>
     </w:rPr>
   </w:style>
-  <w:style w:type="character" w:styleId="FootnoteCharacters">
-    <w:name w:val="Footnote Characters"/>
-    <w:qFormat/>
-    <w:rPr/>
-  </w:style>
-  <w:style w:type="character" w:styleId="FootnoteAnchor">
-    <w:name w:val="Footnote Anchor"/>
-    <w:rPr>
-      <w:vertAlign w:val="superscript"/>
-    </w:rPr>
-  </w:style>
   <w:style w:type="character" w:styleId="EndnoteAnchor">
     <w:name w:val="Endnote Anchor"/>
     <w:rPr>
@@ -6573,7 +6548,7 @@
     <w:next w:val="TextBody"/>
     <w:qFormat/>
     <w:pPr>
-      <w:keepNext/>
+      <w:keepNext w:val="true"/>
       <w:spacing w:before="240" w:after="120"/>
     </w:pPr>
     <w:rPr>
@@ -6706,6 +6681,7 @@
     <w:rPr>
       <w:rFonts w:ascii="Helvetica" w:hAnsi="Helvetica" w:eastAsia="Times New Roman" w:cs="Helvetica"/>
       <w:color w:val="000000"/>
+      <w:kern w:val="0"/>
       <w:sz w:val="24"/>
       <w:szCs w:val="24"/>
       <w:lang w:val="en-US" w:eastAsia="en-US" w:bidi="ar-SA"/>
@@ -6814,8 +6790,8 @@
     </w:pPr>
     <w:rPr/>
   </w:style>
-  <w:style w:type="paragraph" w:styleId="Footnotetext">
-    <w:name w:val="footnote text"/>
+  <w:style w:type="paragraph" w:styleId="Footnote">
+    <w:name w:val="Footnote Text"/>
     <w:basedOn w:val="Normal"/>
     <w:link w:val="FootnoteTextChar"/>
     <w:uiPriority w:val="99"/>
@@ -6868,16 +6844,11 @@
     <w:rPr>
       <w:rFonts w:ascii="Cambria" w:hAnsi="Cambria" w:eastAsia="ＭＳ 明朝" w:cs="" w:asciiTheme="minorHAnsi" w:cstheme="minorBidi" w:eastAsiaTheme="minorEastAsia" w:hAnsiTheme="minorHAnsi"/>
       <w:color w:val="00000A"/>
+      <w:kern w:val="0"/>
       <w:sz w:val="24"/>
       <w:szCs w:val="24"/>
       <w:lang w:val="en-US" w:eastAsia="ja-JP" w:bidi="ar-SA"/>
     </w:rPr>
-  </w:style>
-  <w:style w:type="paragraph" w:styleId="Footnote">
-    <w:name w:val="Footnote Text"/>
-    <w:basedOn w:val="Normal"/>
-    <w:pPr/>
-    <w:rPr/>
   </w:style>
   <w:style w:type="numbering" w:styleId="NoList" w:default="1">
     <w:name w:val="No List"/>

</xml_diff>